<commit_message>
updated pin layout document
</commit_message>
<xml_diff>
--- a/PinLayout-RaspberryPi.docx
+++ b/PinLayout-RaspberryPi.docx
@@ -1,6 +1,6 @@
 
 <file path=word/document.xml><?xml version="1.0" encoding="utf-8"?>
-<w:document xmlns:wpc="http://schemas.microsoft.com/office/word/2010/wordprocessingCanvas" xmlns:cx="http://schemas.microsoft.com/office/drawing/2014/chartex" xmlns:cx1="http://schemas.microsoft.com/office/drawing/2015/9/8/chartex" xmlns:cx2="http://schemas.microsoft.com/office/drawing/2015/10/21/chartex" xmlns:cx3="http://schemas.microsoft.com/office/drawing/2016/5/9/chartex" xmlns:cx4="http://schemas.microsoft.com/office/drawing/2016/5/10/chartex" xmlns:cx5="http://schemas.microsoft.com/office/drawing/2016/5/11/chartex" xmlns:cx6="http://schemas.microsoft.com/office/drawing/2016/5/12/chartex" xmlns:cx7="http://schemas.microsoft.com/office/drawing/2016/5/13/chartex" xmlns:cx8="http://schemas.microsoft.com/office/drawing/2016/5/14/chartex" xmlns:mc="http://schemas.openxmlformats.org/markup-compatibility/2006" xmlns:aink="http://schemas.microsoft.com/office/drawing/2016/ink" xmlns:am3d="http://schemas.microsoft.com/office/drawing/2017/model3d" xmlns:o="urn:schemas-microsoft-com:office:office" xmlns:oel="http://schemas.microsoft.com/office/2019/extlst" xmlns:r="http://schemas.openxmlformats.org/officeDocument/2006/relationships" xmlns:m="http://schemas.openxmlformats.org/officeDocument/2006/math" xmlns:v="urn:schemas-microsoft-com:vml" xmlns:wp14="http://schemas.microsoft.com/office/word/2010/wordprocessingDrawing" xmlns:wp="http://schemas.openxmlformats.org/drawingml/2006/wordprocessingDrawing" xmlns:w10="urn:schemas-microsoft-com:office:word" xmlns:w="http://schemas.openxmlformats.org/wordprocessingml/2006/main" xmlns:w14="http://schemas.microsoft.com/office/word/2010/wordml" xmlns:w15="http://schemas.microsoft.com/office/word/2012/wordml" xmlns:w16cex="http://schemas.microsoft.com/office/word/2018/wordml/cex" xmlns:w16cid="http://schemas.microsoft.com/office/word/2016/wordml/cid" xmlns:w16="http://schemas.microsoft.com/office/word/2018/wordml" xmlns:w16du="http://schemas.microsoft.com/office/word/2023/wordml/word16du" xmlns:w16sdtdh="http://schemas.microsoft.com/office/word/2020/wordml/sdtdatahash" xmlns:w16se="http://schemas.microsoft.com/office/word/2015/wordml/symex" xmlns:wpg="http://schemas.microsoft.com/office/word/2010/wordprocessingGroup" xmlns:wpi="http://schemas.microsoft.com/office/word/2010/wordprocessingInk" xmlns:wne="http://schemas.microsoft.com/office/word/2006/wordml" xmlns:wps="http://schemas.microsoft.com/office/word/2010/wordprocessingShape" mc:Ignorable="w14 w15 w16se w16cid w16 w16cex w16sdtdh w16du wp14">
+<w:document xmlns:wpc="http://schemas.microsoft.com/office/word/2010/wordprocessingCanvas" xmlns:cx="http://schemas.microsoft.com/office/drawing/2014/chartex" xmlns:cx1="http://schemas.microsoft.com/office/drawing/2015/9/8/chartex" xmlns:cx2="http://schemas.microsoft.com/office/drawing/2015/10/21/chartex" xmlns:cx3="http://schemas.microsoft.com/office/drawing/2016/5/9/chartex" xmlns:cx4="http://schemas.microsoft.com/office/drawing/2016/5/10/chartex" xmlns:cx5="http://schemas.microsoft.com/office/drawing/2016/5/11/chartex" xmlns:cx6="http://schemas.microsoft.com/office/drawing/2016/5/12/chartex" xmlns:cx7="http://schemas.microsoft.com/office/drawing/2016/5/13/chartex" xmlns:cx8="http://schemas.microsoft.com/office/drawing/2016/5/14/chartex" xmlns:mc="http://schemas.openxmlformats.org/markup-compatibility/2006" xmlns:aink="http://schemas.microsoft.com/office/drawing/2016/ink" xmlns:am3d="http://schemas.microsoft.com/office/drawing/2017/model3d" xmlns:o="urn:schemas-microsoft-com:office:office" xmlns:oel="http://schemas.microsoft.com/office/2019/extlst" xmlns:r="http://schemas.openxmlformats.org/officeDocument/2006/relationships" xmlns:m="http://schemas.openxmlformats.org/officeDocument/2006/math" xmlns:v="urn:schemas-microsoft-com:vml" xmlns:wp14="http://schemas.microsoft.com/office/word/2010/wordprocessingDrawing" xmlns:wp="http://schemas.openxmlformats.org/drawingml/2006/wordprocessingDrawing" xmlns:w10="urn:schemas-microsoft-com:office:word" xmlns:w="http://schemas.openxmlformats.org/wordprocessingml/2006/main" xmlns:w14="http://schemas.microsoft.com/office/word/2010/wordml" xmlns:w15="http://schemas.microsoft.com/office/word/2012/wordml" xmlns:w16cex="http://schemas.microsoft.com/office/word/2018/wordml/cex" xmlns:w16cid="http://schemas.microsoft.com/office/word/2016/wordml/cid" xmlns:w16="http://schemas.microsoft.com/office/word/2018/wordml" xmlns:w16du="http://schemas.microsoft.com/office/word/2023/wordml/word16du" xmlns:w16sdtdh="http://schemas.microsoft.com/office/word/2020/wordml/sdtdatahash" xmlns:w16sdtfl="http://schemas.microsoft.com/office/word/2024/wordml/sdtformatlock" xmlns:w16se="http://schemas.microsoft.com/office/word/2015/wordml/symex" xmlns:wpg="http://schemas.microsoft.com/office/word/2010/wordprocessingGroup" xmlns:wpi="http://schemas.microsoft.com/office/word/2010/wordprocessingInk" xmlns:wne="http://schemas.microsoft.com/office/word/2006/wordml" xmlns:wps="http://schemas.microsoft.com/office/word/2010/wordprocessingShape" mc:Ignorable="w14 w15 w16se w16cid w16 w16cex w16sdtdh w16sdtfl w16du wp14">
   <w:body>
     <w:p>
       <w:pPr>
@@ -37,7 +37,7 @@
                     <pic:cNvPicPr/>
                   </pic:nvPicPr>
                   <pic:blipFill rotWithShape="1">
-                    <a:blip r:embed="rId4"/>
+                    <a:blip r:embed="rId6"/>
                     <a:srcRect t="2818"/>
                     <a:stretch/>
                   </pic:blipFill>
@@ -100,7 +100,7 @@
                     <pic:cNvPicPr/>
                   </pic:nvPicPr>
                   <pic:blipFill>
-                    <a:blip r:embed="rId5"/>
+                    <a:blip r:embed="rId7"/>
                     <a:stretch>
                       <a:fillRect/>
                     </a:stretch>
@@ -135,16 +135,13 @@
     <w:p>
       <w:pPr>
         <w:jc w:val="center"/>
-        <w:rPr>
-          <w:rFonts w:hint="eastAsia"/>
-        </w:rPr>
       </w:pPr>
       <w:r>
         <w:rPr>
           <w:noProof/>
         </w:rPr>
         <w:drawing>
-          <wp:inline distT="0" distB="0" distL="0" distR="0" wp14:anchorId="31217B16" wp14:editId="41D22AAE">
+          <wp:inline distT="0" distB="0" distL="0" distR="0" wp14:anchorId="31217B16" wp14:editId="10E11C89">
             <wp:extent cx="3445804" cy="1518699"/>
             <wp:effectExtent l="0" t="0" r="2540" b="5715"/>
             <wp:docPr id="160853981" name="図 1"/>
@@ -161,7 +158,7 @@
                     </pic:cNvPicPr>
                   </pic:nvPicPr>
                   <pic:blipFill rotWithShape="1">
-                    <a:blip r:embed="rId6" cstate="print">
+                    <a:blip r:embed="rId8" cstate="print">
                       <a:extLst>
                         <a:ext uri="{28A0092B-C50C-407E-A947-70E740481C1C}">
                           <a14:useLocalDpi xmlns:a14="http://schemas.microsoft.com/office/drawing/2010/main" val="0"/>
@@ -196,6 +193,100 @@
         </w:drawing>
       </w:r>
     </w:p>
+    <w:p>
+      <w:pPr>
+        <w:jc w:val="center"/>
+      </w:pPr>
+    </w:p>
+    <w:p>
+      <w:pPr>
+        <w:pStyle w:val="1"/>
+        <w:rPr>
+          <w:rFonts w:hint="eastAsia"/>
+        </w:rPr>
+      </w:pPr>
+      <w:proofErr w:type="spellStart"/>
+      <w:r>
+        <w:rPr>
+          <w:rFonts w:hint="eastAsia"/>
+        </w:rPr>
+        <w:lastRenderedPageBreak/>
+        <w:t>Waveshare</w:t>
+      </w:r>
+      <w:proofErr w:type="spellEnd"/>
+      <w:r>
+        <w:rPr>
+          <w:rFonts w:hint="eastAsia"/>
+        </w:rPr>
+        <w:t xml:space="preserve"> RP2040-Zero</w:t>
+      </w:r>
+    </w:p>
+    <w:p>
+      <w:pPr>
+        <w:jc w:val="center"/>
+        <w:rPr>
+          <w:rFonts w:hint="eastAsia"/>
+        </w:rPr>
+      </w:pPr>
+      <w:r>
+        <w:rPr>
+          <w:noProof/>
+        </w:rPr>
+        <w:drawing>
+          <wp:inline distT="0" distB="0" distL="0" distR="0" wp14:anchorId="4F2582C2" wp14:editId="20266F68">
+            <wp:extent cx="5911215" cy="4954361"/>
+            <wp:effectExtent l="0" t="0" r="0" b="0"/>
+            <wp:docPr id="1528961738" name="図 1"/>
+            <wp:cNvGraphicFramePr>
+              <a:graphicFrameLocks xmlns:a="http://schemas.openxmlformats.org/drawingml/2006/main" noChangeAspect="1"/>
+            </wp:cNvGraphicFramePr>
+            <a:graphic xmlns:a="http://schemas.openxmlformats.org/drawingml/2006/main">
+              <a:graphicData uri="http://schemas.openxmlformats.org/drawingml/2006/picture">
+                <pic:pic xmlns:pic="http://schemas.openxmlformats.org/drawingml/2006/picture">
+                  <pic:nvPicPr>
+                    <pic:cNvPr id="0" name="Picture 1"/>
+                    <pic:cNvPicPr>
+                      <a:picLocks noChangeAspect="1" noChangeArrowheads="1"/>
+                    </pic:cNvPicPr>
+                  </pic:nvPicPr>
+                  <pic:blipFill rotWithShape="1">
+                    <a:blip r:embed="rId9">
+                      <a:extLst>
+                        <a:ext uri="{28A0092B-C50C-407E-A947-70E740481C1C}">
+                          <a14:useLocalDpi xmlns:a14="http://schemas.microsoft.com/office/drawing/2010/main" val="0"/>
+                        </a:ext>
+                      </a:extLst>
+                    </a:blip>
+                    <a:srcRect l="5600" t="6417" r="5440" b="24033"/>
+                    <a:stretch>
+                      <a:fillRect/>
+                    </a:stretch>
+                  </pic:blipFill>
+                  <pic:spPr bwMode="auto">
+                    <a:xfrm>
+                      <a:off x="0" y="0"/>
+                      <a:ext cx="5912272" cy="4955247"/>
+                    </a:xfrm>
+                    <a:prstGeom prst="rect">
+                      <a:avLst/>
+                    </a:prstGeom>
+                    <a:noFill/>
+                    <a:ln>
+                      <a:noFill/>
+                    </a:ln>
+                    <a:extLst>
+                      <a:ext uri="{53640926-AAD7-44D8-BBD7-CCE9431645EC}">
+                        <a14:shadowObscured xmlns:a14="http://schemas.microsoft.com/office/drawing/2010/main"/>
+                      </a:ext>
+                    </a:extLst>
+                  </pic:spPr>
+                </pic:pic>
+              </a:graphicData>
+            </a:graphic>
+          </wp:inline>
+        </w:drawing>
+      </w:r>
+    </w:p>
     <w:sectPr>
       <w:pgSz w:w="11906" w:h="16838"/>
       <w:pgMar w:top="567" w:right="720" w:bottom="284" w:left="720" w:header="851" w:footer="992" w:gutter="0"/>
@@ -206,8 +297,46 @@
 </w:document>
 </file>
 
+<file path=word/endnotes.xml><?xml version="1.0" encoding="utf-8"?>
+<w:endnotes xmlns:wpc="http://schemas.microsoft.com/office/word/2010/wordprocessingCanvas" xmlns:cx="http://schemas.microsoft.com/office/drawing/2014/chartex" xmlns:cx1="http://schemas.microsoft.com/office/drawing/2015/9/8/chartex" xmlns:cx2="http://schemas.microsoft.com/office/drawing/2015/10/21/chartex" xmlns:cx3="http://schemas.microsoft.com/office/drawing/2016/5/9/chartex" xmlns:cx4="http://schemas.microsoft.com/office/drawing/2016/5/10/chartex" xmlns:cx5="http://schemas.microsoft.com/office/drawing/2016/5/11/chartex" xmlns:cx6="http://schemas.microsoft.com/office/drawing/2016/5/12/chartex" xmlns:cx7="http://schemas.microsoft.com/office/drawing/2016/5/13/chartex" xmlns:cx8="http://schemas.microsoft.com/office/drawing/2016/5/14/chartex" xmlns:mc="http://schemas.openxmlformats.org/markup-compatibility/2006" xmlns:aink="http://schemas.microsoft.com/office/drawing/2016/ink" xmlns:am3d="http://schemas.microsoft.com/office/drawing/2017/model3d" xmlns:o="urn:schemas-microsoft-com:office:office" xmlns:oel="http://schemas.microsoft.com/office/2019/extlst" xmlns:r="http://schemas.openxmlformats.org/officeDocument/2006/relationships" xmlns:m="http://schemas.openxmlformats.org/officeDocument/2006/math" xmlns:v="urn:schemas-microsoft-com:vml" xmlns:wp14="http://schemas.microsoft.com/office/word/2010/wordprocessingDrawing" xmlns:wp="http://schemas.openxmlformats.org/drawingml/2006/wordprocessingDrawing" xmlns:w10="urn:schemas-microsoft-com:office:word" xmlns:w="http://schemas.openxmlformats.org/wordprocessingml/2006/main" xmlns:w14="http://schemas.microsoft.com/office/word/2010/wordml" xmlns:w15="http://schemas.microsoft.com/office/word/2012/wordml" xmlns:w16cex="http://schemas.microsoft.com/office/word/2018/wordml/cex" xmlns:w16cid="http://schemas.microsoft.com/office/word/2016/wordml/cid" xmlns:w16="http://schemas.microsoft.com/office/word/2018/wordml" xmlns:w16du="http://schemas.microsoft.com/office/word/2023/wordml/word16du" xmlns:w16sdtdh="http://schemas.microsoft.com/office/word/2020/wordml/sdtdatahash" xmlns:w16sdtfl="http://schemas.microsoft.com/office/word/2024/wordml/sdtformatlock" xmlns:w16se="http://schemas.microsoft.com/office/word/2015/wordml/symex" xmlns:wpg="http://schemas.microsoft.com/office/word/2010/wordprocessingGroup" xmlns:wpi="http://schemas.microsoft.com/office/word/2010/wordprocessingInk" xmlns:wne="http://schemas.microsoft.com/office/word/2006/wordml" xmlns:wps="http://schemas.microsoft.com/office/word/2010/wordprocessingShape" mc:Ignorable="w14 w15 w16se w16cid w16 w16cex w16sdtdh w16sdtfl w16du wp14">
+  <w:endnote w:type="separator" w:id="-1">
+    <w:p>
+      <w:r>
+        <w:separator/>
+      </w:r>
+    </w:p>
+  </w:endnote>
+  <w:endnote w:type="continuationSeparator" w:id="0">
+    <w:p>
+      <w:r>
+        <w:continuationSeparator/>
+      </w:r>
+    </w:p>
+  </w:endnote>
+</w:endnotes>
+</file>
+
+<file path=word/footnotes.xml><?xml version="1.0" encoding="utf-8"?>
+<w:footnotes xmlns:wpc="http://schemas.microsoft.com/office/word/2010/wordprocessingCanvas" xmlns:cx="http://schemas.microsoft.com/office/drawing/2014/chartex" xmlns:cx1="http://schemas.microsoft.com/office/drawing/2015/9/8/chartex" xmlns:cx2="http://schemas.microsoft.com/office/drawing/2015/10/21/chartex" xmlns:cx3="http://schemas.microsoft.com/office/drawing/2016/5/9/chartex" xmlns:cx4="http://schemas.microsoft.com/office/drawing/2016/5/10/chartex" xmlns:cx5="http://schemas.microsoft.com/office/drawing/2016/5/11/chartex" xmlns:cx6="http://schemas.microsoft.com/office/drawing/2016/5/12/chartex" xmlns:cx7="http://schemas.microsoft.com/office/drawing/2016/5/13/chartex" xmlns:cx8="http://schemas.microsoft.com/office/drawing/2016/5/14/chartex" xmlns:mc="http://schemas.openxmlformats.org/markup-compatibility/2006" xmlns:aink="http://schemas.microsoft.com/office/drawing/2016/ink" xmlns:am3d="http://schemas.microsoft.com/office/drawing/2017/model3d" xmlns:o="urn:schemas-microsoft-com:office:office" xmlns:oel="http://schemas.microsoft.com/office/2019/extlst" xmlns:r="http://schemas.openxmlformats.org/officeDocument/2006/relationships" xmlns:m="http://schemas.openxmlformats.org/officeDocument/2006/math" xmlns:v="urn:schemas-microsoft-com:vml" xmlns:wp14="http://schemas.microsoft.com/office/word/2010/wordprocessingDrawing" xmlns:wp="http://schemas.openxmlformats.org/drawingml/2006/wordprocessingDrawing" xmlns:w10="urn:schemas-microsoft-com:office:word" xmlns:w="http://schemas.openxmlformats.org/wordprocessingml/2006/main" xmlns:w14="http://schemas.microsoft.com/office/word/2010/wordml" xmlns:w15="http://schemas.microsoft.com/office/word/2012/wordml" xmlns:w16cex="http://schemas.microsoft.com/office/word/2018/wordml/cex" xmlns:w16cid="http://schemas.microsoft.com/office/word/2016/wordml/cid" xmlns:w16="http://schemas.microsoft.com/office/word/2018/wordml" xmlns:w16du="http://schemas.microsoft.com/office/word/2023/wordml/word16du" xmlns:w16sdtdh="http://schemas.microsoft.com/office/word/2020/wordml/sdtdatahash" xmlns:w16sdtfl="http://schemas.microsoft.com/office/word/2024/wordml/sdtformatlock" xmlns:w16se="http://schemas.microsoft.com/office/word/2015/wordml/symex" xmlns:wpg="http://schemas.microsoft.com/office/word/2010/wordprocessingGroup" xmlns:wpi="http://schemas.microsoft.com/office/word/2010/wordprocessingInk" xmlns:wne="http://schemas.microsoft.com/office/word/2006/wordml" xmlns:wps="http://schemas.microsoft.com/office/word/2010/wordprocessingShape" mc:Ignorable="w14 w15 w16se w16cid w16 w16cex w16sdtdh w16sdtfl w16du wp14">
+  <w:footnote w:type="separator" w:id="-1">
+    <w:p>
+      <w:r>
+        <w:separator/>
+      </w:r>
+    </w:p>
+  </w:footnote>
+  <w:footnote w:type="continuationSeparator" w:id="0">
+    <w:p>
+      <w:r>
+        <w:continuationSeparator/>
+      </w:r>
+    </w:p>
+  </w:footnote>
+</w:footnotes>
+</file>
+
 <file path=word/styles.xml><?xml version="1.0" encoding="utf-8"?>
-<w:styles xmlns:mc="http://schemas.openxmlformats.org/markup-compatibility/2006" xmlns:r="http://schemas.openxmlformats.org/officeDocument/2006/relationships" xmlns:w="http://schemas.openxmlformats.org/wordprocessingml/2006/main" xmlns:w14="http://schemas.microsoft.com/office/word/2010/wordml" xmlns:w15="http://schemas.microsoft.com/office/word/2012/wordml" xmlns:w16cex="http://schemas.microsoft.com/office/word/2018/wordml/cex" xmlns:w16cid="http://schemas.microsoft.com/office/word/2016/wordml/cid" xmlns:w16="http://schemas.microsoft.com/office/word/2018/wordml" xmlns:w16du="http://schemas.microsoft.com/office/word/2023/wordml/word16du" xmlns:w16sdtdh="http://schemas.microsoft.com/office/word/2020/wordml/sdtdatahash" xmlns:w16se="http://schemas.microsoft.com/office/word/2015/wordml/symex" mc:Ignorable="w14 w15 w16se w16cid w16 w16cex w16sdtdh w16du">
+<w:styles xmlns:mc="http://schemas.openxmlformats.org/markup-compatibility/2006" xmlns:r="http://schemas.openxmlformats.org/officeDocument/2006/relationships" xmlns:w="http://schemas.openxmlformats.org/wordprocessingml/2006/main" xmlns:w14="http://schemas.microsoft.com/office/word/2010/wordml" xmlns:w15="http://schemas.microsoft.com/office/word/2012/wordml" xmlns:w16cex="http://schemas.microsoft.com/office/word/2018/wordml/cex" xmlns:w16cid="http://schemas.microsoft.com/office/word/2016/wordml/cid" xmlns:w16="http://schemas.microsoft.com/office/word/2018/wordml" xmlns:w16du="http://schemas.microsoft.com/office/word/2023/wordml/word16du" xmlns:w16sdtdh="http://schemas.microsoft.com/office/word/2020/wordml/sdtdatahash" xmlns:w16sdtfl="http://schemas.microsoft.com/office/word/2024/wordml/sdtformatlock" xmlns:w16se="http://schemas.microsoft.com/office/word/2015/wordml/symex" mc:Ignorable="w14 w15 w16se w16cid w16 w16cex w16sdtdh w16sdtfl w16du">
   <w:docDefaults>
     <w:rPrDefault>
       <w:rPr>
@@ -678,6 +807,50 @@
     <w:uiPriority w:val="99"/>
     <w:rsid w:val="00FB47A7"/>
   </w:style>
+  <w:style w:type="paragraph" w:styleId="a5">
+    <w:name w:val="header"/>
+    <w:basedOn w:val="a"/>
+    <w:link w:val="a6"/>
+    <w:uiPriority w:val="99"/>
+    <w:unhideWhenUsed/>
+    <w:rsid w:val="00F260CA"/>
+    <w:pPr>
+      <w:tabs>
+        <w:tab w:val="center" w:pos="4252"/>
+        <w:tab w:val="right" w:pos="8504"/>
+      </w:tabs>
+      <w:snapToGrid w:val="0"/>
+    </w:pPr>
+  </w:style>
+  <w:style w:type="character" w:customStyle="1" w:styleId="a6">
+    <w:name w:val="ヘッダー (文字)"/>
+    <w:basedOn w:val="a0"/>
+    <w:link w:val="a5"/>
+    <w:uiPriority w:val="99"/>
+    <w:rsid w:val="00F260CA"/>
+  </w:style>
+  <w:style w:type="paragraph" w:styleId="a7">
+    <w:name w:val="footer"/>
+    <w:basedOn w:val="a"/>
+    <w:link w:val="a8"/>
+    <w:uiPriority w:val="99"/>
+    <w:unhideWhenUsed/>
+    <w:rsid w:val="00F260CA"/>
+    <w:pPr>
+      <w:tabs>
+        <w:tab w:val="center" w:pos="4252"/>
+        <w:tab w:val="right" w:pos="8504"/>
+      </w:tabs>
+      <w:snapToGrid w:val="0"/>
+    </w:pPr>
+  </w:style>
+  <w:style w:type="character" w:customStyle="1" w:styleId="a8">
+    <w:name w:val="フッター (文字)"/>
+    <w:basedOn w:val="a0"/>
+    <w:link w:val="a7"/>
+    <w:uiPriority w:val="99"/>
+    <w:rsid w:val="00F260CA"/>
+  </w:style>
 </w:styles>
 </file>
 

</xml_diff>